<commit_message>
Update code and start actually using git
</commit_message>
<xml_diff>
--- a/Formula_guide.docx
+++ b/Formula_guide.docx
@@ -1,6 +1,6 @@
 
 <file path=word/document.xml><?xml version="1.0" encoding="utf-8"?>
-<w:document xmlns:wpc="http://schemas.microsoft.com/office/word/2010/wordprocessingCanvas" xmlns:cx="http://schemas.microsoft.com/office/drawing/2014/chartex" xmlns:cx1="http://schemas.microsoft.com/office/drawing/2015/9/8/chartex" xmlns:cx2="http://schemas.microsoft.com/office/drawing/2015/10/21/chartex" xmlns:cx3="http://schemas.microsoft.com/office/drawing/2016/5/9/chartex" xmlns:cx4="http://schemas.microsoft.com/office/drawing/2016/5/10/chartex" xmlns:cx5="http://schemas.microsoft.com/office/drawing/2016/5/11/chartex" xmlns:cx6="http://schemas.microsoft.com/office/drawing/2016/5/12/chartex" xmlns:cx7="http://schemas.microsoft.com/office/drawing/2016/5/13/chartex" xmlns:cx8="http://schemas.microsoft.com/office/drawing/2016/5/14/chartex" xmlns:mc="http://schemas.openxmlformats.org/markup-compatibility/2006" xmlns:aink="http://schemas.microsoft.com/office/drawing/2016/ink" xmlns:am3d="http://schemas.microsoft.com/office/drawing/2017/model3d" xmlns:o="urn:schemas-microsoft-com:office:office" xmlns:r="http://schemas.openxmlformats.org/officeDocument/2006/relationships" xmlns:m="http://schemas.openxmlformats.org/officeDocument/2006/math" xmlns:v="urn:schemas-microsoft-com:vml" xmlns:wp14="http://schemas.microsoft.com/office/word/2010/wordprocessingDrawing" xmlns:wp="http://schemas.openxmlformats.org/drawingml/2006/wordprocessingDrawing" xmlns:w10="urn:schemas-microsoft-com:office:word" xmlns:w="http://schemas.openxmlformats.org/wordprocessingml/2006/main" xmlns:w14="http://schemas.microsoft.com/office/word/2010/wordml" xmlns:w15="http://schemas.microsoft.com/office/word/2012/wordml" xmlns:w16cid="http://schemas.microsoft.com/office/word/2016/wordml/cid" xmlns:w16se="http://schemas.microsoft.com/office/word/2015/wordml/symex" xmlns:wpg="http://schemas.microsoft.com/office/word/2010/wordprocessingGroup" xmlns:wpi="http://schemas.microsoft.com/office/word/2010/wordprocessingInk" xmlns:wne="http://schemas.microsoft.com/office/word/2006/wordml" xmlns:wps="http://schemas.microsoft.com/office/word/2010/wordprocessingShape" mc:Ignorable="w14 w15 w16se w16cid wp14">
+<w:document xmlns:wpc="http://schemas.microsoft.com/office/word/2010/wordprocessingCanvas" xmlns:cx="http://schemas.microsoft.com/office/drawing/2014/chartex" xmlns:cx1="http://schemas.microsoft.com/office/drawing/2015/9/8/chartex" xmlns:cx2="http://schemas.microsoft.com/office/drawing/2015/10/21/chartex" xmlns:cx3="http://schemas.microsoft.com/office/drawing/2016/5/9/chartex" xmlns:cx4="http://schemas.microsoft.com/office/drawing/2016/5/10/chartex" xmlns:cx5="http://schemas.microsoft.com/office/drawing/2016/5/11/chartex" xmlns:cx6="http://schemas.microsoft.com/office/drawing/2016/5/12/chartex" xmlns:cx7="http://schemas.microsoft.com/office/drawing/2016/5/13/chartex" xmlns:cx8="http://schemas.microsoft.com/office/drawing/2016/5/14/chartex" xmlns:mc="http://schemas.openxmlformats.org/markup-compatibility/2006" xmlns:aink="http://schemas.microsoft.com/office/drawing/2016/ink" xmlns:am3d="http://schemas.microsoft.com/office/drawing/2017/model3d" xmlns:o="urn:schemas-microsoft-com:office:office" xmlns:r="http://schemas.openxmlformats.org/officeDocument/2006/relationships" xmlns:m="http://schemas.openxmlformats.org/officeDocument/2006/math" xmlns:v="urn:schemas-microsoft-com:vml" xmlns:wp14="http://schemas.microsoft.com/office/word/2010/wordprocessingDrawing" xmlns:wp="http://schemas.openxmlformats.org/drawingml/2006/wordprocessingDrawing" xmlns:w10="urn:schemas-microsoft-com:office:word" xmlns:w="http://schemas.openxmlformats.org/wordprocessingml/2006/main" xmlns:w14="http://schemas.microsoft.com/office/word/2010/wordml" xmlns:w15="http://schemas.microsoft.com/office/word/2012/wordml" xmlns:w16cex="http://schemas.microsoft.com/office/word/2018/wordml/cex" xmlns:w16cid="http://schemas.microsoft.com/office/word/2016/wordml/cid" xmlns:w16="http://schemas.microsoft.com/office/word/2018/wordml" xmlns:w16se="http://schemas.microsoft.com/office/word/2015/wordml/symex" xmlns:wpg="http://schemas.microsoft.com/office/word/2010/wordprocessingGroup" xmlns:wpi="http://schemas.microsoft.com/office/word/2010/wordprocessingInk" xmlns:wne="http://schemas.microsoft.com/office/word/2006/wordml" xmlns:wps="http://schemas.microsoft.com/office/word/2010/wordprocessingShape" mc:Ignorable="w14 w15 w16se w16cid w16 w16cex wp14">
   <w:body>
     <w:p>
       <w:r>
@@ -542,15 +542,7 @@
         <w:t>\</w:t>
       </w:r>
       <w:r>
-        <w:t xml:space="preserve"> at the end of the line and then </w:t>
-      </w:r>
-      <w:proofErr w:type="gramStart"/>
-      <w:r>
-        <w:t>continuing on</w:t>
-      </w:r>
-      <w:proofErr w:type="gramEnd"/>
-      <w:r>
-        <w:t xml:space="preserve"> the next line.</w:t>
+        <w:t xml:space="preserve"> at the end of the line and then continuing on the next line.</w:t>
       </w:r>
     </w:p>
     <w:p/>
@@ -580,7 +572,6 @@
         <w:t xml:space="preserve">. For instance, to access the first frequency, use </w:t>
       </w:r>
       <w:proofErr w:type="spellStart"/>
-      <w:proofErr w:type="gramStart"/>
       <w:r>
         <w:rPr>
           <w:rFonts w:ascii="LM Mono 12" w:hAnsi="LM Mono 12"/>
@@ -592,14 +583,7 @@
         <w:rPr>
           <w:rFonts w:ascii="LM Mono 12" w:hAnsi="LM Mono 12"/>
         </w:rPr>
-        <w:t>[</w:t>
-      </w:r>
-      <w:proofErr w:type="gramEnd"/>
-      <w:r>
-        <w:rPr>
-          <w:rFonts w:ascii="LM Mono 12" w:hAnsi="LM Mono 12"/>
-        </w:rPr>
-        <w:t>0]</w:t>
+        <w:t>[0]</w:t>
       </w:r>
       <w:r>
         <w:t xml:space="preserve"> in the code</w:t>
@@ -628,7 +612,6 @@
         <w:t xml:space="preserve">. For instance, to access the first imaginary impedance point, use </w:t>
       </w:r>
       <w:proofErr w:type="spellStart"/>
-      <w:proofErr w:type="gramStart"/>
       <w:r>
         <w:rPr>
           <w:rFonts w:ascii="LM Mono 12" w:hAnsi="LM Mono 12"/>
@@ -640,14 +623,7 @@
         <w:rPr>
           <w:rFonts w:ascii="LM Mono 12" w:hAnsi="LM Mono 12"/>
         </w:rPr>
-        <w:t>[</w:t>
-      </w:r>
-      <w:proofErr w:type="gramEnd"/>
-      <w:r>
-        <w:rPr>
-          <w:rFonts w:ascii="LM Mono 12" w:hAnsi="LM Mono 12"/>
-        </w:rPr>
-        <w:t>0]</w:t>
+        <w:t>[0]</w:t>
       </w:r>
       <w:r>
         <w:t xml:space="preserve"> in the code</w:t>
@@ -673,19 +649,11 @@
       <w:r>
         <w:t xml:space="preserve">. For instance, to access the first real impedance point, use </w:t>
       </w:r>
-      <w:proofErr w:type="gramStart"/>
-      <w:r>
-        <w:rPr>
-          <w:rFonts w:ascii="LM Mono 12" w:hAnsi="LM Mono 12"/>
-        </w:rPr>
-        <w:t>Zr[</w:t>
-      </w:r>
-      <w:proofErr w:type="gramEnd"/>
-      <w:r>
-        <w:rPr>
-          <w:rFonts w:ascii="LM Mono 12" w:hAnsi="LM Mono 12"/>
-        </w:rPr>
-        <w:t>0]</w:t>
+      <w:r>
+        <w:rPr>
+          <w:rFonts w:ascii="LM Mono 12" w:hAnsi="LM Mono 12"/>
+        </w:rPr>
+        <w:t>Zr[0]</w:t>
       </w:r>
       <w:r>
         <w:t xml:space="preserve"> in the code</w:t>
@@ -746,7 +714,6 @@
         <w:t xml:space="preserve"> to arrays of the values for the real and imaginary parts of the impedance, respectively. Each point in the array should correspond to the frequency at that index. For instance, </w:t>
       </w:r>
       <w:proofErr w:type="spellStart"/>
-      <w:proofErr w:type="gramStart"/>
       <w:r>
         <w:rPr>
           <w:rFonts w:ascii="LM Mono 12" w:hAnsi="LM Mono 12"/>
@@ -758,14 +725,7 @@
         <w:rPr>
           <w:rFonts w:ascii="LM Mono 12" w:hAnsi="LM Mono 12"/>
         </w:rPr>
-        <w:t>[</w:t>
-      </w:r>
-      <w:proofErr w:type="gramEnd"/>
-      <w:r>
-        <w:rPr>
-          <w:rFonts w:ascii="LM Mono 12" w:hAnsi="LM Mono 12"/>
-        </w:rPr>
-        <w:t>0]</w:t>
+        <w:t>[0]</w:t>
       </w:r>
       <w:r>
         <w:t xml:space="preserve"> should be the real part of the model impedance evaluated at </w:t>
@@ -806,19 +766,11 @@
       <w:r>
         <w:t xml:space="preserve"> should be created with the weights by frequency; for instance, </w:t>
       </w:r>
-      <w:proofErr w:type="gramStart"/>
-      <w:r>
-        <w:rPr>
-          <w:rFonts w:ascii="LM Mono 12" w:hAnsi="LM Mono 12"/>
-        </w:rPr>
-        <w:t>weighting[</w:t>
-      </w:r>
-      <w:proofErr w:type="gramEnd"/>
-      <w:r>
-        <w:rPr>
-          <w:rFonts w:ascii="LM Mono 12" w:hAnsi="LM Mono 12"/>
-        </w:rPr>
-        <w:t>0]</w:t>
+      <w:r>
+        <w:rPr>
+          <w:rFonts w:ascii="LM Mono 12" w:hAnsi="LM Mono 12"/>
+        </w:rPr>
+        <w:t>weighting[0]</w:t>
       </w:r>
       <w:r>
         <w:t xml:space="preserve"> should be the weighting at </w:t>
@@ -850,15 +802,7 @@
         </w:numPr>
       </w:pPr>
       <w:r>
-        <w:t xml:space="preserve">Python built-ins can be </w:t>
-      </w:r>
-      <w:proofErr w:type="gramStart"/>
-      <w:r>
-        <w:t>used</w:t>
-      </w:r>
-      <w:proofErr w:type="gramEnd"/>
-      <w:r>
-        <w:t xml:space="preserve"> and packages can be imported; </w:t>
+        <w:t xml:space="preserve">Python built-ins can be used and packages can be imported; </w:t>
       </w:r>
       <w:proofErr w:type="spellStart"/>
       <w:r>
@@ -937,7 +881,6 @@
       <w:r>
         <w:t>EXP [</w:t>
       </w:r>
-      <w:proofErr w:type="gramStart"/>
       <w:r>
         <w:rPr>
           <w:i/>
@@ -956,7 +899,6 @@
       <w:r>
         <w:t>]</w:t>
       </w:r>
-      <w:proofErr w:type="gramEnd"/>
     </w:p>
     <w:p>
       <w:pPr>
@@ -1212,6 +1154,21 @@
       </w:r>
       <w:r>
         <w:t>.</w:t>
+      </w:r>
+    </w:p>
+    <w:p/>
+    <w:p>
+      <w:r>
+        <w:t xml:space="preserve">If </w:t>
+      </w:r>
+      <w:r>
+        <w:rPr>
+          <w:color w:val="4BACC6" w:themeColor="accent5"/>
+        </w:rPr>
+        <w:t>import</w:t>
+      </w:r>
+      <w:r>
+        <w:t xml:space="preserve">s are used, they must be either </w:t>
       </w:r>
     </w:p>
     <w:p/>
@@ -1382,11 +1339,7 @@
         </w:numPr>
       </w:pPr>
       <w:r>
-        <w:t xml:space="preserve">First load </w:t>
-      </w:r>
-      <w:proofErr w:type="gramStart"/>
-      <w:r>
-        <w:t xml:space="preserve">a </w:t>
+        <w:t xml:space="preserve">First load a </w:t>
       </w:r>
       <w:r>
         <w:rPr>
@@ -1404,7 +1357,6 @@
         <w:t>mmfile</w:t>
       </w:r>
       <w:proofErr w:type="spellEnd"/>
-      <w:proofErr w:type="gramEnd"/>
       <w:r>
         <w:t xml:space="preserve"> under </w:t>
       </w:r>
@@ -1538,6 +1490,7 @@
         <w:rPr>
           <w:rFonts w:cs="Times New Roman"/>
         </w:rPr>
+        <w:lastRenderedPageBreak/>
         <w:t>In the dropdown to the right of</w:t>
       </w:r>
       <w:r>
@@ -1592,7 +1545,6 @@
         </w:numPr>
       </w:pPr>
       <w:r>
-        <w:lastRenderedPageBreak/>
         <w:t xml:space="preserve">Set the desired fit type, number of Monte Carlo simulations, and weighting strategy (see the Measurement Model Guide </w:t>
       </w:r>
       <w:r>
@@ -1740,7 +1692,6 @@
         <w:t xml:space="preserve"> = </w:t>
       </w:r>
       <w:proofErr w:type="spellStart"/>
-      <w:proofErr w:type="gramStart"/>
       <w:r>
         <w:rPr>
           <w:rFonts w:ascii="LM Mono 12" w:hAnsi="LM Mono 12"/>
@@ -1748,7 +1699,6 @@
         <w:t>Z.real</w:t>
       </w:r>
       <w:proofErr w:type="spellEnd"/>
-      <w:proofErr w:type="gramEnd"/>
     </w:p>
     <w:p>
       <w:pPr>
@@ -1773,7 +1723,6 @@
         <w:t xml:space="preserve"> = </w:t>
       </w:r>
       <w:proofErr w:type="spellStart"/>
-      <w:proofErr w:type="gramStart"/>
       <w:r>
         <w:rPr>
           <w:rFonts w:ascii="LM Mono 12" w:hAnsi="LM Mono 12"/>
@@ -1781,7 +1730,6 @@
         <w:t>Z.imag</w:t>
       </w:r>
       <w:proofErr w:type="spellEnd"/>
-      <w:proofErr w:type="gramEnd"/>
     </w:p>
     <w:p>
       <w:pPr>
@@ -1805,6 +1753,99 @@
         <w:t xml:space="preserve"> and wait for results to appear</w:t>
       </w:r>
     </w:p>
+    <w:p/>
+    <w:p>
+      <w:pPr>
+        <w:rPr>
+          <w:b/>
+          <w:bCs/>
+        </w:rPr>
+      </w:pPr>
+      <w:r>
+        <w:rPr>
+          <w:b/>
+          <w:bCs/>
+          <w:u w:val="single"/>
+        </w:rPr>
+        <w:t>Synthetic Data</w:t>
+      </w:r>
+      <w:r>
+        <w:rPr>
+          <w:b/>
+          <w:bCs/>
+        </w:rPr>
+        <w:t xml:space="preserve">: </w:t>
+      </w:r>
+    </w:p>
+    <w:p>
+      <w:r>
+        <w:t xml:space="preserve">Synthetic data can be simulated by using the </w:t>
+      </w:r>
+      <w:r>
+        <w:rPr>
+          <w:rFonts w:ascii="LM Mono 12" w:hAnsi="LM Mono 12"/>
+          <w:bdr w:val="single" w:sz="4" w:space="0" w:color="auto"/>
+        </w:rPr>
+        <w:t>Synthetic data</w:t>
+      </w:r>
+      <w:r>
+        <w:t xml:space="preserve"> button next to the </w:t>
+      </w:r>
+      <w:r>
+        <w:rPr>
+          <w:rFonts w:ascii="LM Mono 12" w:hAnsi="LM Mono 12"/>
+          <w:bdr w:val="single" w:sz="4" w:space="0" w:color="auto"/>
+        </w:rPr>
+        <w:t>Run fitting button</w:t>
+      </w:r>
+      <w:r>
+        <w:t xml:space="preserve">. This will use the existing parameters and values, as well as the current code, to generate data. The button will open a popup window where the upper and lower frequencies and number of data points per decade can be chosen. Clicking </w:t>
+      </w:r>
+      <w:r>
+        <w:rPr>
+          <w:rFonts w:ascii="LM Mono 12" w:hAnsi="LM Mono 12"/>
+          <w:bdr w:val="single" w:sz="4" w:space="0" w:color="auto"/>
+        </w:rPr>
+        <w:t>Generate synthetic data</w:t>
+      </w:r>
+      <w:r>
+        <w:t xml:space="preserve"> will then use the specified frequencies, along with code, parameters, and values </w:t>
+      </w:r>
+      <w:r>
+        <w:t>to create data.</w:t>
+      </w:r>
+      <w:r>
+        <w:t xml:space="preserve"> </w:t>
+      </w:r>
+      <w:r>
+        <w:t>The generated data will appear in a listbox underneath and from there can be saved, copied, or plotted.</w:t>
+      </w:r>
+    </w:p>
+    <w:p/>
+    <w:p>
+      <w:pPr>
+        <w:rPr>
+          <w:b/>
+          <w:bCs/>
+        </w:rPr>
+      </w:pPr>
+      <w:r>
+        <w:rPr>
+          <w:b/>
+          <w:bCs/>
+          <w:u w:val="single"/>
+        </w:rPr>
+        <w:t>Fitting Models</w:t>
+      </w:r>
+      <w:r>
+        <w:rPr>
+          <w:b/>
+          <w:bCs/>
+        </w:rPr>
+        <w:t xml:space="preserve">: </w:t>
+      </w:r>
+    </w:p>
+    <w:p/>
     <w:sectPr>
       <w:pgSz w:w="12240" w:h="15840"/>
       <w:pgMar w:top="720" w:right="1440" w:bottom="1440" w:left="1440" w:header="720" w:footer="720" w:gutter="0"/>
@@ -1816,7 +1857,7 @@
 </file>
 
 <file path=word/endnotes.xml><?xml version="1.0" encoding="utf-8"?>
-<w:endnotes xmlns:wpc="http://schemas.microsoft.com/office/word/2010/wordprocessingCanvas" xmlns:cx="http://schemas.microsoft.com/office/drawing/2014/chartex" xmlns:cx1="http://schemas.microsoft.com/office/drawing/2015/9/8/chartex" xmlns:cx2="http://schemas.microsoft.com/office/drawing/2015/10/21/chartex" xmlns:cx3="http://schemas.microsoft.com/office/drawing/2016/5/9/chartex" xmlns:cx4="http://schemas.microsoft.com/office/drawing/2016/5/10/chartex" xmlns:cx5="http://schemas.microsoft.com/office/drawing/2016/5/11/chartex" xmlns:cx6="http://schemas.microsoft.com/office/drawing/2016/5/12/chartex" xmlns:cx7="http://schemas.microsoft.com/office/drawing/2016/5/13/chartex" xmlns:cx8="http://schemas.microsoft.com/office/drawing/2016/5/14/chartex" xmlns:mc="http://schemas.openxmlformats.org/markup-compatibility/2006" xmlns:aink="http://schemas.microsoft.com/office/drawing/2016/ink" xmlns:am3d="http://schemas.microsoft.com/office/drawing/2017/model3d" xmlns:o="urn:schemas-microsoft-com:office:office" xmlns:r="http://schemas.openxmlformats.org/officeDocument/2006/relationships" xmlns:m="http://schemas.openxmlformats.org/officeDocument/2006/math" xmlns:v="urn:schemas-microsoft-com:vml" xmlns:wp14="http://schemas.microsoft.com/office/word/2010/wordprocessingDrawing" xmlns:wp="http://schemas.openxmlformats.org/drawingml/2006/wordprocessingDrawing" xmlns:w10="urn:schemas-microsoft-com:office:word" xmlns:w="http://schemas.openxmlformats.org/wordprocessingml/2006/main" xmlns:w14="http://schemas.microsoft.com/office/word/2010/wordml" xmlns:w15="http://schemas.microsoft.com/office/word/2012/wordml" xmlns:w16cid="http://schemas.microsoft.com/office/word/2016/wordml/cid" xmlns:w16se="http://schemas.microsoft.com/office/word/2015/wordml/symex" xmlns:wpg="http://schemas.microsoft.com/office/word/2010/wordprocessingGroup" xmlns:wpi="http://schemas.microsoft.com/office/word/2010/wordprocessingInk" xmlns:wne="http://schemas.microsoft.com/office/word/2006/wordml" xmlns:wps="http://schemas.microsoft.com/office/word/2010/wordprocessingShape" mc:Ignorable="w14 w15 w16se w16cid wp14">
+<w:endnotes xmlns:wpc="http://schemas.microsoft.com/office/word/2010/wordprocessingCanvas" xmlns:cx="http://schemas.microsoft.com/office/drawing/2014/chartex" xmlns:cx1="http://schemas.microsoft.com/office/drawing/2015/9/8/chartex" xmlns:cx2="http://schemas.microsoft.com/office/drawing/2015/10/21/chartex" xmlns:cx3="http://schemas.microsoft.com/office/drawing/2016/5/9/chartex" xmlns:cx4="http://schemas.microsoft.com/office/drawing/2016/5/10/chartex" xmlns:cx5="http://schemas.microsoft.com/office/drawing/2016/5/11/chartex" xmlns:cx6="http://schemas.microsoft.com/office/drawing/2016/5/12/chartex" xmlns:cx7="http://schemas.microsoft.com/office/drawing/2016/5/13/chartex" xmlns:cx8="http://schemas.microsoft.com/office/drawing/2016/5/14/chartex" xmlns:mc="http://schemas.openxmlformats.org/markup-compatibility/2006" xmlns:aink="http://schemas.microsoft.com/office/drawing/2016/ink" xmlns:am3d="http://schemas.microsoft.com/office/drawing/2017/model3d" xmlns:o="urn:schemas-microsoft-com:office:office" xmlns:r="http://schemas.openxmlformats.org/officeDocument/2006/relationships" xmlns:m="http://schemas.openxmlformats.org/officeDocument/2006/math" xmlns:v="urn:schemas-microsoft-com:vml" xmlns:wp14="http://schemas.microsoft.com/office/word/2010/wordprocessingDrawing" xmlns:wp="http://schemas.openxmlformats.org/drawingml/2006/wordprocessingDrawing" xmlns:w10="urn:schemas-microsoft-com:office:word" xmlns:w="http://schemas.openxmlformats.org/wordprocessingml/2006/main" xmlns:w14="http://schemas.microsoft.com/office/word/2010/wordml" xmlns:w15="http://schemas.microsoft.com/office/word/2012/wordml" xmlns:w16cex="http://schemas.microsoft.com/office/word/2018/wordml/cex" xmlns:w16cid="http://schemas.microsoft.com/office/word/2016/wordml/cid" xmlns:w16="http://schemas.microsoft.com/office/word/2018/wordml" xmlns:w16se="http://schemas.microsoft.com/office/word/2015/wordml/symex" xmlns:wpg="http://schemas.microsoft.com/office/word/2010/wordprocessingGroup" xmlns:wpi="http://schemas.microsoft.com/office/word/2010/wordprocessingInk" xmlns:wne="http://schemas.microsoft.com/office/word/2006/wordml" xmlns:wps="http://schemas.microsoft.com/office/word/2010/wordprocessingShape" mc:Ignorable="w14 w15 w16se w16cid w16 w16cex wp14">
   <w:endnote w:type="separator" w:id="-1">
     <w:p>
       <w:r>
@@ -1835,7 +1876,7 @@
 </file>
 
 <file path=word/footnotes.xml><?xml version="1.0" encoding="utf-8"?>
-<w:footnotes xmlns:wpc="http://schemas.microsoft.com/office/word/2010/wordprocessingCanvas" xmlns:cx="http://schemas.microsoft.com/office/drawing/2014/chartex" xmlns:cx1="http://schemas.microsoft.com/office/drawing/2015/9/8/chartex" xmlns:cx2="http://schemas.microsoft.com/office/drawing/2015/10/21/chartex" xmlns:cx3="http://schemas.microsoft.com/office/drawing/2016/5/9/chartex" xmlns:cx4="http://schemas.microsoft.com/office/drawing/2016/5/10/chartex" xmlns:cx5="http://schemas.microsoft.com/office/drawing/2016/5/11/chartex" xmlns:cx6="http://schemas.microsoft.com/office/drawing/2016/5/12/chartex" xmlns:cx7="http://schemas.microsoft.com/office/drawing/2016/5/13/chartex" xmlns:cx8="http://schemas.microsoft.com/office/drawing/2016/5/14/chartex" xmlns:mc="http://schemas.openxmlformats.org/markup-compatibility/2006" xmlns:aink="http://schemas.microsoft.com/office/drawing/2016/ink" xmlns:am3d="http://schemas.microsoft.com/office/drawing/2017/model3d" xmlns:o="urn:schemas-microsoft-com:office:office" xmlns:r="http://schemas.openxmlformats.org/officeDocument/2006/relationships" xmlns:m="http://schemas.openxmlformats.org/officeDocument/2006/math" xmlns:v="urn:schemas-microsoft-com:vml" xmlns:wp14="http://schemas.microsoft.com/office/word/2010/wordprocessingDrawing" xmlns:wp="http://schemas.openxmlformats.org/drawingml/2006/wordprocessingDrawing" xmlns:w10="urn:schemas-microsoft-com:office:word" xmlns:w="http://schemas.openxmlformats.org/wordprocessingml/2006/main" xmlns:w14="http://schemas.microsoft.com/office/word/2010/wordml" xmlns:w15="http://schemas.microsoft.com/office/word/2012/wordml" xmlns:w16cid="http://schemas.microsoft.com/office/word/2016/wordml/cid" xmlns:w16se="http://schemas.microsoft.com/office/word/2015/wordml/symex" xmlns:wpg="http://schemas.microsoft.com/office/word/2010/wordprocessingGroup" xmlns:wpi="http://schemas.microsoft.com/office/word/2010/wordprocessingInk" xmlns:wne="http://schemas.microsoft.com/office/word/2006/wordml" xmlns:wps="http://schemas.microsoft.com/office/word/2010/wordprocessingShape" mc:Ignorable="w14 w15 w16se w16cid wp14">
+<w:footnotes xmlns:wpc="http://schemas.microsoft.com/office/word/2010/wordprocessingCanvas" xmlns:cx="http://schemas.microsoft.com/office/drawing/2014/chartex" xmlns:cx1="http://schemas.microsoft.com/office/drawing/2015/9/8/chartex" xmlns:cx2="http://schemas.microsoft.com/office/drawing/2015/10/21/chartex" xmlns:cx3="http://schemas.microsoft.com/office/drawing/2016/5/9/chartex" xmlns:cx4="http://schemas.microsoft.com/office/drawing/2016/5/10/chartex" xmlns:cx5="http://schemas.microsoft.com/office/drawing/2016/5/11/chartex" xmlns:cx6="http://schemas.microsoft.com/office/drawing/2016/5/12/chartex" xmlns:cx7="http://schemas.microsoft.com/office/drawing/2016/5/13/chartex" xmlns:cx8="http://schemas.microsoft.com/office/drawing/2016/5/14/chartex" xmlns:mc="http://schemas.openxmlformats.org/markup-compatibility/2006" xmlns:aink="http://schemas.microsoft.com/office/drawing/2016/ink" xmlns:am3d="http://schemas.microsoft.com/office/drawing/2017/model3d" xmlns:o="urn:schemas-microsoft-com:office:office" xmlns:r="http://schemas.openxmlformats.org/officeDocument/2006/relationships" xmlns:m="http://schemas.openxmlformats.org/officeDocument/2006/math" xmlns:v="urn:schemas-microsoft-com:vml" xmlns:wp14="http://schemas.microsoft.com/office/word/2010/wordprocessingDrawing" xmlns:wp="http://schemas.openxmlformats.org/drawingml/2006/wordprocessingDrawing" xmlns:w10="urn:schemas-microsoft-com:office:word" xmlns:w="http://schemas.openxmlformats.org/wordprocessingml/2006/main" xmlns:w14="http://schemas.microsoft.com/office/word/2010/wordml" xmlns:w15="http://schemas.microsoft.com/office/word/2012/wordml" xmlns:w16cex="http://schemas.microsoft.com/office/word/2018/wordml/cex" xmlns:w16cid="http://schemas.microsoft.com/office/word/2016/wordml/cid" xmlns:w16="http://schemas.microsoft.com/office/word/2018/wordml" xmlns:w16se="http://schemas.microsoft.com/office/word/2015/wordml/symex" xmlns:wpg="http://schemas.microsoft.com/office/word/2010/wordprocessingGroup" xmlns:wpi="http://schemas.microsoft.com/office/word/2010/wordprocessingInk" xmlns:wne="http://schemas.microsoft.com/office/word/2006/wordml" xmlns:wps="http://schemas.microsoft.com/office/word/2010/wordprocessingShape" mc:Ignorable="w14 w15 w16se w16cid w16 w16cex wp14">
   <w:footnote w:type="separator" w:id="-1">
     <w:p>
       <w:r>
@@ -1854,7 +1895,7 @@
 </file>
 
 <file path=word/numbering.xml><?xml version="1.0" encoding="utf-8"?>
-<w:numbering xmlns:wpc="http://schemas.microsoft.com/office/word/2010/wordprocessingCanvas" xmlns:cx="http://schemas.microsoft.com/office/drawing/2014/chartex" xmlns:cx1="http://schemas.microsoft.com/office/drawing/2015/9/8/chartex" xmlns:cx2="http://schemas.microsoft.com/office/drawing/2015/10/21/chartex" xmlns:cx3="http://schemas.microsoft.com/office/drawing/2016/5/9/chartex" xmlns:cx4="http://schemas.microsoft.com/office/drawing/2016/5/10/chartex" xmlns:cx5="http://schemas.microsoft.com/office/drawing/2016/5/11/chartex" xmlns:cx6="http://schemas.microsoft.com/office/drawing/2016/5/12/chartex" xmlns:cx7="http://schemas.microsoft.com/office/drawing/2016/5/13/chartex" xmlns:cx8="http://schemas.microsoft.com/office/drawing/2016/5/14/chartex" xmlns:mc="http://schemas.openxmlformats.org/markup-compatibility/2006" xmlns:aink="http://schemas.microsoft.com/office/drawing/2016/ink" xmlns:am3d="http://schemas.microsoft.com/office/drawing/2017/model3d" xmlns:o="urn:schemas-microsoft-com:office:office" xmlns:r="http://schemas.openxmlformats.org/officeDocument/2006/relationships" xmlns:m="http://schemas.openxmlformats.org/officeDocument/2006/math" xmlns:v="urn:schemas-microsoft-com:vml" xmlns:wp14="http://schemas.microsoft.com/office/word/2010/wordprocessingDrawing" xmlns:wp="http://schemas.openxmlformats.org/drawingml/2006/wordprocessingDrawing" xmlns:w10="urn:schemas-microsoft-com:office:word" xmlns:w="http://schemas.openxmlformats.org/wordprocessingml/2006/main" xmlns:w14="http://schemas.microsoft.com/office/word/2010/wordml" xmlns:w15="http://schemas.microsoft.com/office/word/2012/wordml" xmlns:w16cid="http://schemas.microsoft.com/office/word/2016/wordml/cid" xmlns:w16se="http://schemas.microsoft.com/office/word/2015/wordml/symex" xmlns:wpg="http://schemas.microsoft.com/office/word/2010/wordprocessingGroup" xmlns:wpi="http://schemas.microsoft.com/office/word/2010/wordprocessingInk" xmlns:wne="http://schemas.microsoft.com/office/word/2006/wordml" xmlns:wps="http://schemas.microsoft.com/office/word/2010/wordprocessingShape" mc:Ignorable="w14 w15 w16se w16cid wp14">
+<w:numbering xmlns:wpc="http://schemas.microsoft.com/office/word/2010/wordprocessingCanvas" xmlns:cx="http://schemas.microsoft.com/office/drawing/2014/chartex" xmlns:cx1="http://schemas.microsoft.com/office/drawing/2015/9/8/chartex" xmlns:cx2="http://schemas.microsoft.com/office/drawing/2015/10/21/chartex" xmlns:cx3="http://schemas.microsoft.com/office/drawing/2016/5/9/chartex" xmlns:cx4="http://schemas.microsoft.com/office/drawing/2016/5/10/chartex" xmlns:cx5="http://schemas.microsoft.com/office/drawing/2016/5/11/chartex" xmlns:cx6="http://schemas.microsoft.com/office/drawing/2016/5/12/chartex" xmlns:cx7="http://schemas.microsoft.com/office/drawing/2016/5/13/chartex" xmlns:cx8="http://schemas.microsoft.com/office/drawing/2016/5/14/chartex" xmlns:mc="http://schemas.openxmlformats.org/markup-compatibility/2006" xmlns:aink="http://schemas.microsoft.com/office/drawing/2016/ink" xmlns:am3d="http://schemas.microsoft.com/office/drawing/2017/model3d" xmlns:o="urn:schemas-microsoft-com:office:office" xmlns:r="http://schemas.openxmlformats.org/officeDocument/2006/relationships" xmlns:m="http://schemas.openxmlformats.org/officeDocument/2006/math" xmlns:v="urn:schemas-microsoft-com:vml" xmlns:wp14="http://schemas.microsoft.com/office/word/2010/wordprocessingDrawing" xmlns:wp="http://schemas.openxmlformats.org/drawingml/2006/wordprocessingDrawing" xmlns:w10="urn:schemas-microsoft-com:office:word" xmlns:w="http://schemas.openxmlformats.org/wordprocessingml/2006/main" xmlns:w14="http://schemas.microsoft.com/office/word/2010/wordml" xmlns:w15="http://schemas.microsoft.com/office/word/2012/wordml" xmlns:w16cex="http://schemas.microsoft.com/office/word/2018/wordml/cex" xmlns:w16cid="http://schemas.microsoft.com/office/word/2016/wordml/cid" xmlns:w16="http://schemas.microsoft.com/office/word/2018/wordml" xmlns:w16se="http://schemas.microsoft.com/office/word/2015/wordml/symex" xmlns:wpg="http://schemas.microsoft.com/office/word/2010/wordprocessingGroup" xmlns:wpi="http://schemas.microsoft.com/office/word/2010/wordprocessingInk" xmlns:wne="http://schemas.microsoft.com/office/word/2006/wordml" xmlns:wps="http://schemas.microsoft.com/office/word/2010/wordprocessingShape" mc:Ignorable="w14 w15 w16se w16cid w16 w16cex wp14">
   <w:abstractNum w:abstractNumId="0" w15:restartNumberingAfterBreak="0">
     <w:nsid w:val="114D77C9"/>
     <w:multiLevelType w:val="hybridMultilevel"/>
@@ -2530,7 +2571,7 @@
 </file>
 
 <file path=word/styles.xml><?xml version="1.0" encoding="utf-8"?>
-<w:styles xmlns:mc="http://schemas.openxmlformats.org/markup-compatibility/2006" xmlns:r="http://schemas.openxmlformats.org/officeDocument/2006/relationships" xmlns:w="http://schemas.openxmlformats.org/wordprocessingml/2006/main" xmlns:w14="http://schemas.microsoft.com/office/word/2010/wordml" xmlns:w15="http://schemas.microsoft.com/office/word/2012/wordml" xmlns:w16cid="http://schemas.microsoft.com/office/word/2016/wordml/cid" xmlns:w16se="http://schemas.microsoft.com/office/word/2015/wordml/symex" mc:Ignorable="w14 w15 w16se w16cid">
+<w:styles xmlns:mc="http://schemas.openxmlformats.org/markup-compatibility/2006" xmlns:r="http://schemas.openxmlformats.org/officeDocument/2006/relationships" xmlns:w="http://schemas.openxmlformats.org/wordprocessingml/2006/main" xmlns:w14="http://schemas.microsoft.com/office/word/2010/wordml" xmlns:w15="http://schemas.microsoft.com/office/word/2012/wordml" xmlns:w16cex="http://schemas.microsoft.com/office/word/2018/wordml/cex" xmlns:w16cid="http://schemas.microsoft.com/office/word/2016/wordml/cid" xmlns:w16="http://schemas.microsoft.com/office/word/2018/wordml" xmlns:w16se="http://schemas.microsoft.com/office/word/2015/wordml/symex" mc:Ignorable="w14 w15 w16se w16cid w16 w16cex">
   <w:docDefaults>
     <w:rPrDefault>
       <w:rPr>
@@ -3531,7 +3572,7 @@
 </file>
 
 <file path=customXml/itemProps1.xml><?xml version="1.0" encoding="utf-8"?>
-<ds:datastoreItem xmlns:ds="http://schemas.openxmlformats.org/officeDocument/2006/customXml" ds:itemID="{46CA963E-EA73-4610-9EB7-4F8005EB1F2E}">
+<ds:datastoreItem xmlns:ds="http://schemas.openxmlformats.org/officeDocument/2006/customXml" ds:itemID="{EBB9E777-233B-4568-BBC6-D03DB51CEA42}">
   <ds:schemaRefs>
     <ds:schemaRef ds:uri="http://schemas.openxmlformats.org/officeDocument/2006/bibliography"/>
   </ds:schemaRefs>

</xml_diff>